<commit_message>
Tabla de tiempos Semana 4
</commit_message>
<xml_diff>
--- a/Semana 4/Tabla de tiempos.docx
+++ b/Semana 4/Tabla de tiempos.docx
@@ -386,6 +386,174 @@
           </w:p>
         </w:tc>
       </w:tr>
+      <w:tr>
+        <w:tc>
+          <w:tcPr>
+            <w:tcW w:w="980" w:type="dxa"/>
+          </w:tcPr>
+          <w:p>
+            <w:pPr>
+              <w:jc w:val="center"/>
+            </w:pPr>
+            <w:r>
+              <w:t>3</w:t>
+            </w:r>
+          </w:p>
+        </w:tc>
+        <w:tc>
+          <w:tcPr>
+            <w:tcW w:w="1234" w:type="dxa"/>
+          </w:tcPr>
+          <w:p>
+            <w:pPr>
+              <w:jc w:val="center"/>
+            </w:pPr>
+            <w:r>
+              <w:t>1</w:t>
+            </w:r>
+          </w:p>
+        </w:tc>
+        <w:tc>
+          <w:tcPr>
+            <w:tcW w:w="1763" w:type="dxa"/>
+            <w:vAlign w:val="center"/>
+          </w:tcPr>
+          <w:p>
+            <w:pPr>
+              <w:jc w:val="center"/>
+            </w:pPr>
+            <w:r>
+              <w:t>150</w:t>
+            </w:r>
+          </w:p>
+        </w:tc>
+        <w:tc>
+          <w:tcPr>
+            <w:tcW w:w="1798" w:type="dxa"/>
+            <w:vAlign w:val="center"/>
+          </w:tcPr>
+          <w:p>
+            <w:pPr>
+              <w:jc w:val="center"/>
+            </w:pPr>
+            <w:r>
+              <w:t>40</w:t>
+            </w:r>
+          </w:p>
+        </w:tc>
+        <w:tc>
+          <w:tcPr>
+            <w:tcW w:w="1785" w:type="dxa"/>
+            <w:vAlign w:val="center"/>
+          </w:tcPr>
+          <w:p>
+            <w:pPr>
+              <w:jc w:val="center"/>
+            </w:pPr>
+            <w:r>
+              <w:t>65</w:t>
+            </w:r>
+          </w:p>
+        </w:tc>
+        <w:tc>
+          <w:tcPr>
+            <w:tcW w:w="1456" w:type="dxa"/>
+            <w:vAlign w:val="center"/>
+          </w:tcPr>
+          <w:p>
+            <w:pPr>
+              <w:jc w:val="center"/>
+            </w:pPr>
+            <w:r>
+              <w:t>40</w:t>
+            </w:r>
+          </w:p>
+        </w:tc>
+      </w:tr>
+      <w:tr>
+        <w:tc>
+          <w:tcPr>
+            <w:tcW w:w="980" w:type="dxa"/>
+          </w:tcPr>
+          <w:p>
+            <w:pPr>
+              <w:jc w:val="center"/>
+            </w:pPr>
+            <w:r>
+              <w:t>4</w:t>
+            </w:r>
+          </w:p>
+        </w:tc>
+        <w:tc>
+          <w:tcPr>
+            <w:tcW w:w="1234" w:type="dxa"/>
+          </w:tcPr>
+          <w:p>
+            <w:pPr>
+              <w:jc w:val="center"/>
+            </w:pPr>
+            <w:r>
+              <w:t>1</w:t>
+            </w:r>
+          </w:p>
+        </w:tc>
+        <w:tc>
+          <w:tcPr>
+            <w:tcW w:w="1763" w:type="dxa"/>
+            <w:vAlign w:val="center"/>
+          </w:tcPr>
+          <w:p>
+            <w:pPr>
+              <w:jc w:val="center"/>
+            </w:pPr>
+            <w:r>
+              <w:t>170</w:t>
+            </w:r>
+          </w:p>
+        </w:tc>
+        <w:tc>
+          <w:tcPr>
+            <w:tcW w:w="1798" w:type="dxa"/>
+            <w:vAlign w:val="center"/>
+          </w:tcPr>
+          <w:p>
+            <w:pPr>
+              <w:jc w:val="center"/>
+            </w:pPr>
+            <w:r>
+              <w:t>60</w:t>
+            </w:r>
+          </w:p>
+        </w:tc>
+        <w:tc>
+          <w:tcPr>
+            <w:tcW w:w="1785" w:type="dxa"/>
+            <w:vAlign w:val="center"/>
+          </w:tcPr>
+          <w:p>
+            <w:pPr>
+              <w:jc w:val="center"/>
+            </w:pPr>
+            <w:r>
+              <w:t>90</w:t>
+            </w:r>
+          </w:p>
+        </w:tc>
+        <w:tc>
+          <w:tcPr>
+            <w:tcW w:w="1456" w:type="dxa"/>
+            <w:vAlign w:val="center"/>
+          </w:tcPr>
+          <w:p>
+            <w:pPr>
+              <w:jc w:val="center"/>
+            </w:pPr>
+            <w:r>
+              <w:t>100</w:t>
+            </w:r>
+          </w:p>
+        </w:tc>
+      </w:tr>
     </w:tbl>
     <w:p>
       <w:pPr>
@@ -399,6 +567,7 @@
           <w:szCs w:val="72"/>
         </w:rPr>
       </w:pPr>
+      <w:proofErr w:type="spellStart"/>
       <w:r>
         <w:rPr>
           <w:rFonts w:asciiTheme="majorHAnsi" w:hAnsiTheme="majorHAnsi" w:cstheme="majorHAnsi"/>
@@ -408,8 +577,33 @@
           <w:sz w:val="72"/>
           <w:szCs w:val="72"/>
         </w:rPr>
-        <w:t>Tabla de tiempos</w:t>
+        <w:t>Tabla</w:t>
       </w:r>
+      <w:proofErr w:type="spellEnd"/>
+      <w:r>
+        <w:rPr>
+          <w:rFonts w:asciiTheme="majorHAnsi" w:hAnsiTheme="majorHAnsi" w:cstheme="majorHAnsi"/>
+          <w:b/>
+          <w:bCs/>
+          <w:color w:val="000000" w:themeColor="text1"/>
+          <w:sz w:val="72"/>
+          <w:szCs w:val="72"/>
+        </w:rPr>
+        <w:t xml:space="preserve"> de </w:t>
+      </w:r>
+      <w:proofErr w:type="spellStart"/>
+      <w:r>
+        <w:rPr>
+          <w:rFonts w:asciiTheme="majorHAnsi" w:hAnsiTheme="majorHAnsi" w:cstheme="majorHAnsi"/>
+          <w:b/>
+          <w:bCs/>
+          <w:color w:val="000000" w:themeColor="text1"/>
+          <w:sz w:val="72"/>
+          <w:szCs w:val="72"/>
+        </w:rPr>
+        <w:t>tiempos</w:t>
+      </w:r>
+      <w:proofErr w:type="spellEnd"/>
       <w:r>
         <w:rPr>
           <w:rFonts w:asciiTheme="majorHAnsi" w:hAnsiTheme="majorHAnsi" w:cstheme="majorHAnsi"/>

</xml_diff>